<commit_message>
Additional updates to release notes for 1.18.0
</commit_message>
<xml_diff>
--- a/doc/release/HPC DME Release Notes 1.18.0.docx
+++ b/doc/release/HPC DME Release Notes 1.18.0.docx
@@ -1460,7 +1460,32 @@
                 <w:sz w:val="28"/>
                 <w:szCs w:val="28"/>
               </w:rPr>
-              <w:t>: Provided CLU command</w:t>
+              <w:t xml:space="preserve">: </w:t>
+            </w:r>
+            <w:ins w:id="0" w:author="Menon, Sunita (NIH/NCI) [C]" w:date="2019-10-11T15:11:00Z">
+              <w:r>
+                <w:rPr>
+                  <w:sz w:val="28"/>
+                  <w:szCs w:val="28"/>
+                </w:rPr>
+                <w:t>Added</w:t>
+              </w:r>
+            </w:ins>
+            <w:del w:id="1" w:author="Menon, Sunita (NIH/NCI) [C]" w:date="2019-10-11T15:11:00Z">
+              <w:r>
+                <w:rPr>
+                  <w:sz w:val="28"/>
+                  <w:szCs w:val="28"/>
+                </w:rPr>
+                <w:delText>Provided</w:delText>
+              </w:r>
+            </w:del>
+            <w:r>
+              <w:rPr>
+                <w:sz w:val="28"/>
+                <w:szCs w:val="28"/>
+              </w:rPr>
+              <w:t xml:space="preserve"> CLU command</w:t>
             </w:r>
             <w:r>
               <w:rPr>
@@ -1518,63 +1543,192 @@
               </w:rPr>
               <w:t>Guide at</w:t>
             </w:r>
-            <w:ins w:id="0" w:author="Menon, Sunita (NIH/NCI) [C]" w:date="2019-10-11T13:28:00Z">
+            <w:ins w:id="2" w:author="Menon, Sunita (NIH/NCI) [C]" w:date="2019-10-11T13:28:00Z">
+              <w:r>
+                <w:rPr>
+                  <w:sz w:val="28"/>
+                  <w:szCs w:val="28"/>
+                  <w:rPrChange w:id="3" w:author="Menon, Sunita (NIH/NCI) [C]" w:date="2019-10-11T16:01:00Z">
+                    <w:rPr>
+                      <w:sz w:val="28"/>
+                      <w:szCs w:val="28"/>
+                      <w:u w:val="single"/>
+                    </w:rPr>
+                  </w:rPrChange>
+                </w:rPr>
+                <w:t xml:space="preserve"> </w:t>
+              </w:r>
+            </w:ins>
+            <w:ins w:id="4" w:author="Menon, Sunita (NIH/NCI) [C]" w:date="2019-10-11T15:41:00Z">
               <w:r>
                 <w:rPr>
                   <w:sz w:val="28"/>
                   <w:szCs w:val="28"/>
                   <w:u w:val="single"/>
                 </w:rPr>
+                <w:fldChar w:fldCharType="begin"/>
+              </w:r>
+              <w:r>
+                <w:rPr>
+                  <w:sz w:val="28"/>
+                  <w:szCs w:val="28"/>
+                  <w:u w:val="single"/>
+                </w:rPr>
+                <w:instrText xml:space="preserve"> HYPERLINK "https://wiki.nci.nih.gov/display/DMEdoc/Downloading+Data+via+the+CLU" </w:instrText>
+              </w:r>
+              <w:r>
+                <w:rPr>
+                  <w:sz w:val="28"/>
+                  <w:szCs w:val="28"/>
+                  <w:u w:val="single"/>
+                </w:rPr>
+              </w:r>
+              <w:r>
+                <w:rPr>
+                  <w:sz w:val="28"/>
+                  <w:szCs w:val="28"/>
+                  <w:u w:val="single"/>
+                </w:rPr>
+                <w:fldChar w:fldCharType="separate"/>
+              </w:r>
+              <w:r>
+                <w:rPr>
+                  <w:rStyle w:val="Hyperlink"/>
+                  <w:sz w:val="28"/>
+                  <w:szCs w:val="28"/>
+                </w:rPr>
+                <w:t>Downloading Data via the CLU</w:t>
+              </w:r>
+              <w:r>
+                <w:rPr>
+                  <w:sz w:val="28"/>
+                  <w:szCs w:val="28"/>
+                  <w:u w:val="single"/>
+                </w:rPr>
+                <w:fldChar w:fldCharType="end"/>
+              </w:r>
+            </w:ins>
+          </w:p>
+          <w:p>
+            <w:pPr>
+              <w:rPr>
+                <w:sz w:val="28"/>
+                <w:szCs w:val="28"/>
+              </w:rPr>
+            </w:pPr>
+          </w:p>
+          <w:p>
+            <w:pPr>
+              <w:rPr>
+                <w:sz w:val="28"/>
+                <w:szCs w:val="28"/>
+              </w:rPr>
+            </w:pPr>
+            <w:r>
+              <w:rPr>
+                <w:sz w:val="28"/>
+                <w:szCs w:val="28"/>
+                <w:u w:val="single"/>
+              </w:rPr>
+              <w:t>HPCDATAMGM-1142</w:t>
+            </w:r>
+            <w:r>
+              <w:rPr>
+                <w:sz w:val="28"/>
+                <w:szCs w:val="28"/>
+              </w:rPr>
+              <w:t xml:space="preserve">: </w:t>
+            </w:r>
+            <w:ins w:id="5" w:author="Menon, Sunita (NIH/NCI) [C]" w:date="2019-10-11T15:11:00Z">
+              <w:r>
+                <w:rPr>
+                  <w:sz w:val="28"/>
+                  <w:szCs w:val="28"/>
+                  <w:rPrChange w:id="6" w:author="Menon, Sunita (NIH/NCI) [C]" w:date="2019-10-11T15:12:00Z">
+                    <w:rPr/>
+                  </w:rPrChange>
+                </w:rPr>
+                <w:t>Added</w:t>
+              </w:r>
+              <w:r>
+                <w:rPr>
+                  <w:sz w:val="28"/>
+                  <w:szCs w:val="28"/>
+                  <w:rPrChange w:id="7" w:author="Menon, Sunita (NIH/NCI) [C]" w:date="2019-10-11T15:12:00Z">
+                    <w:rPr>
+                      <w:sz w:val="22"/>
+                      <w:szCs w:val="22"/>
+                    </w:rPr>
+                  </w:rPrChange>
+                </w:rPr>
+                <w:t xml:space="preserve"> CLU command to </w:t>
+              </w:r>
+              <w:r>
+                <w:rPr>
+                  <w:sz w:val="28"/>
+                  <w:szCs w:val="28"/>
+                  <w:rPrChange w:id="8" w:author="Menon, Sunita (NIH/NCI) [C]" w:date="2019-10-11T15:12:00Z">
+                    <w:rPr/>
+                  </w:rPrChange>
+                </w:rPr>
+                <w:t>search for data objects by metadata, and optionally specify a collection hierarchy to search in.</w:t>
+              </w:r>
+              <w:r>
                 <w:t xml:space="preserve"> </w:t>
               </w:r>
-              <w:r>
-                <w:rPr>
-                  <w:sz w:val="28"/>
-                  <w:szCs w:val="28"/>
-                  <w:u w:val="single"/>
-                </w:rPr>
-                <w:fldChar w:fldCharType="begin"/>
-              </w:r>
-              <w:r>
-                <w:rPr>
-                  <w:sz w:val="28"/>
-                  <w:szCs w:val="28"/>
-                  <w:u w:val="single"/>
-                </w:rPr>
-                <w:instrText xml:space="preserve"> HYPERLINK "https://wiki.nci.nih.gov/display/DMEdoc/Downloading+Data+via+the+CLU" </w:instrText>
-              </w:r>
-              <w:r>
-                <w:rPr>
-                  <w:sz w:val="28"/>
-                  <w:szCs w:val="28"/>
-                  <w:u w:val="single"/>
-                </w:rPr>
-              </w:r>
-              <w:r>
-                <w:rPr>
-                  <w:sz w:val="28"/>
-                  <w:szCs w:val="28"/>
-                  <w:u w:val="single"/>
-                </w:rPr>
-                <w:fldChar w:fldCharType="separate"/>
-              </w:r>
+            </w:ins>
+            <w:del w:id="9" w:author="Menon, Sunita (NIH/NCI) [C]" w:date="2019-10-11T15:12:00Z">
+              <w:r>
+                <w:rPr>
+                  <w:sz w:val="28"/>
+                  <w:szCs w:val="28"/>
+                </w:rPr>
+                <w:delText xml:space="preserve">Provided CLU command to retrieve the full path of all the data objects in a collection hierarchy, with option to include their metadata. </w:delText>
+              </w:r>
+            </w:del>
+            <w:r>
+              <w:rPr>
+                <w:sz w:val="28"/>
+                <w:szCs w:val="28"/>
+              </w:rPr>
+              <w:t xml:space="preserve">For additional information, refer to the Wiki User Guide at </w:t>
+            </w:r>
+            <w:r>
+              <w:fldChar w:fldCharType="begin"/>
+            </w:r>
+            <w:ins w:id="10" w:author="Menon, Sunita (NIH/NCI) [C]" w:date="2019-10-11T15:59:00Z">
+              <w:r>
+                <w:instrText>HYPERLINK "https://wiki.nci.nih.gov/display/DMEdoc/Searching+for+Data+via+the+CLU"</w:instrText>
+              </w:r>
+            </w:ins>
+            <w:del w:id="11" w:author="Menon, Sunita (NIH/NCI) [C]" w:date="2019-10-11T15:41:00Z">
+              <w:r>
+                <w:delInstrText xml:space="preserve"> HYPERLINK "https://wiki.nci.nih.gov/dis</w:delInstrText>
+              </w:r>
+              <w:r>
+                <w:delInstrText xml:space="preserve">play/DMEdoc/Searching+for+Data+via+the+CLU" </w:delInstrText>
+              </w:r>
+            </w:del>
+            <w:ins w:id="12" w:author="Menon, Sunita (NIH/NCI) [C]" w:date="2019-10-11T15:59:00Z"/>
+            <w:r>
+              <w:fldChar w:fldCharType="separate"/>
+            </w:r>
+            <w:del w:id="13" w:author="Menon, Sunita (NIH/NCI) [C]" w:date="2019-10-11T15:59:00Z">
               <w:r>
                 <w:rPr>
                   <w:rStyle w:val="Hyperlink"/>
                   <w:sz w:val="28"/>
                   <w:szCs w:val="28"/>
                 </w:rPr>
-                <w:t>Downloading Data v</w:t>
-              </w:r>
-              <w:bookmarkStart w:id="1" w:name="_GoBack"/>
-              <w:bookmarkEnd w:id="1"/>
+                <w:delText>Searching for Data</w:delText>
+              </w:r>
               <w:r>
                 <w:rPr>
                   <w:rStyle w:val="Hyperlink"/>
                   <w:sz w:val="28"/>
                   <w:szCs w:val="28"/>
                 </w:rPr>
-                <w:t>i</w:t>
+                <w:delText xml:space="preserve"> </w:delText>
               </w:r>
               <w:r>
                 <w:rPr>
@@ -1582,157 +1736,243 @@
                   <w:sz w:val="28"/>
                   <w:szCs w:val="28"/>
                 </w:rPr>
-                <w:t>a the GUI</w:t>
-              </w:r>
-              <w:r>
-                <w:rPr>
-                  <w:sz w:val="28"/>
-                  <w:szCs w:val="28"/>
-                  <w:u w:val="single"/>
-                </w:rPr>
-                <w:fldChar w:fldCharType="end"/>
+                <w:delText>vis the CLU</w:delText>
+              </w:r>
+            </w:del>
+            <w:ins w:id="14" w:author="Menon, Sunita (NIH/NCI) [C]" w:date="2019-10-11T15:59:00Z">
+              <w:r>
+                <w:rPr>
+                  <w:rStyle w:val="Hyperlink"/>
+                  <w:sz w:val="28"/>
+                  <w:szCs w:val="28"/>
+                </w:rPr>
+                <w:t>Searching for Data via the CLU</w:t>
               </w:r>
             </w:ins>
-            <w:del w:id="2" w:author="Menon, Sunita (NIH/NCI) [C]" w:date="2019-10-11T13:28:00Z">
-              <w:r>
-                <w:rPr>
-                  <w:sz w:val="28"/>
-                  <w:szCs w:val="28"/>
-                </w:rPr>
-                <w:delText xml:space="preserve"> </w:delText>
-              </w:r>
-              <w:r>
-                <w:rPr>
-                  <w:sz w:val="28"/>
-                  <w:szCs w:val="28"/>
-                  <w:u w:val="single"/>
-                  <w:rPrChange w:id="3" w:author="Menon, Sunita (NIH/NCI) [C]" w:date="2019-10-11T13:28:00Z">
+            <w:r>
+              <w:rPr>
+                <w:rStyle w:val="Hyperlink"/>
+                <w:sz w:val="28"/>
+                <w:szCs w:val="28"/>
+              </w:rPr>
+              <w:fldChar w:fldCharType="end"/>
+            </w:r>
+          </w:p>
+          <w:p>
+            <w:pPr>
+              <w:rPr>
+                <w:sz w:val="28"/>
+                <w:szCs w:val="28"/>
+              </w:rPr>
+            </w:pPr>
+          </w:p>
+          <w:p>
+            <w:pPr>
+              <w:rPr>
+                <w:rStyle w:val="Hyperlink"/>
+                <w:color w:val="000000" w:themeColor="text1"/>
+                <w:sz w:val="28"/>
+                <w:szCs w:val="28"/>
+                <w:u w:val="none"/>
+              </w:rPr>
+            </w:pPr>
+            <w:r>
+              <w:rPr>
+                <w:rStyle w:val="Hyperlink"/>
+                <w:color w:val="000000" w:themeColor="text1"/>
+                <w:sz w:val="28"/>
+                <w:szCs w:val="28"/>
+              </w:rPr>
+              <w:t>HPCDATAMGM-938</w:t>
+            </w:r>
+            <w:r>
+              <w:rPr>
+                <w:rStyle w:val="Hyperlink"/>
+                <w:color w:val="000000" w:themeColor="text1"/>
+                <w:sz w:val="28"/>
+                <w:szCs w:val="28"/>
+                <w:u w:val="none"/>
+              </w:rPr>
+              <w:t xml:space="preserve">: Added </w:t>
+            </w:r>
+            <w:ins w:id="15" w:author="Menon, Sunita (NIH/NCI) [C]" w:date="2019-10-11T15:18:00Z">
+              <w:r>
+                <w:rPr>
+                  <w:rStyle w:val="Hyperlink"/>
+                  <w:color w:val="000000" w:themeColor="text1"/>
+                  <w:sz w:val="28"/>
+                  <w:szCs w:val="28"/>
+                  <w:u w:val="none"/>
+                  <w:rPrChange w:id="16" w:author="Menon, Sunita (NIH/NCI) [C]" w:date="2019-10-11T15:18:00Z">
                     <w:rPr>
                       <w:rStyle w:val="Hyperlink"/>
+                      <w:color w:val="000000" w:themeColor="text1"/>
                       <w:sz w:val="28"/>
                       <w:szCs w:val="28"/>
                       <w:u w:val="none"/>
                     </w:rPr>
                   </w:rPrChange>
                 </w:rPr>
-                <w:delText xml:space="preserve">Downloading Data </w:delText>
-              </w:r>
-              <w:r>
-                <w:rPr>
-                  <w:sz w:val="28"/>
-                  <w:szCs w:val="28"/>
-                  <w:u w:val="single"/>
-                  <w:rPrChange w:id="4" w:author="Menon, Sunita (NIH/NCI) [C]" w:date="2019-10-11T13:28:00Z">
+                <w:t>t</w:t>
+              </w:r>
+              <w:r>
+                <w:rPr>
+                  <w:rStyle w:val="Hyperlink"/>
+                  <w:color w:val="000000" w:themeColor="text1"/>
+                  <w:sz w:val="28"/>
+                  <w:szCs w:val="28"/>
+                  <w:u w:val="none"/>
+                  <w:rPrChange w:id="17" w:author="Menon, Sunita (NIH/NCI) [C]" w:date="2019-10-11T15:18:00Z">
                     <w:rPr>
                       <w:rStyle w:val="Hyperlink"/>
+                      <w:color w:val="000000" w:themeColor="text1"/>
+                    </w:rPr>
+                  </w:rPrChange>
+                </w:rPr>
+                <w:t xml:space="preserve">he </w:t>
+              </w:r>
+            </w:ins>
+            <w:r>
+              <w:rPr>
+                <w:rStyle w:val="Hyperlink"/>
+                <w:color w:val="000000" w:themeColor="text1"/>
+                <w:sz w:val="28"/>
+                <w:szCs w:val="28"/>
+                <w:u w:val="none"/>
+                <w:rPrChange w:id="18" w:author="Menon, Sunita (NIH/NCI) [C]" w:date="2019-10-11T15:18:00Z">
+                  <w:rPr>
+                    <w:rStyle w:val="Hyperlink"/>
+                    <w:color w:val="000000" w:themeColor="text1"/>
+                    <w:sz w:val="28"/>
+                    <w:szCs w:val="28"/>
+                    <w:u w:val="none"/>
+                  </w:rPr>
+                </w:rPrChange>
+              </w:rPr>
+              <w:t>a</w:t>
+            </w:r>
+            <w:r>
+              <w:rPr>
+                <w:rStyle w:val="Hyperlink"/>
+                <w:color w:val="000000" w:themeColor="text1"/>
+                <w:sz w:val="28"/>
+                <w:szCs w:val="28"/>
+                <w:u w:val="none"/>
+              </w:rPr>
+              <w:t xml:space="preserve">bility to export all the paths and metadata (parent and self) </w:t>
+            </w:r>
+            <w:ins w:id="19" w:author="Menon, Sunita (NIH/NCI) [C]" w:date="2019-10-11T15:18:00Z">
+              <w:r>
+                <w:rPr>
+                  <w:rStyle w:val="Hyperlink"/>
+                  <w:color w:val="000000" w:themeColor="text1"/>
+                  <w:sz w:val="28"/>
+                  <w:szCs w:val="28"/>
+                  <w:u w:val="none"/>
+                  <w:rPrChange w:id="20" w:author="Menon, Sunita (NIH/NCI) [C]" w:date="2019-10-11T15:19:00Z">
+                    <w:rPr>
+                      <w:rStyle w:val="Hyperlink"/>
+                      <w:color w:val="000000" w:themeColor="text1"/>
                       <w:sz w:val="28"/>
                       <w:szCs w:val="28"/>
                       <w:u w:val="none"/>
                     </w:rPr>
                   </w:rPrChange>
                 </w:rPr>
-                <w:delText>v</w:delText>
-              </w:r>
-              <w:r>
-                <w:rPr>
-                  <w:sz w:val="28"/>
-                  <w:szCs w:val="28"/>
-                  <w:u w:val="single"/>
-                  <w:rPrChange w:id="5" w:author="Menon, Sunita (NIH/NCI) [C]" w:date="2019-10-11T13:28:00Z">
+                <w:t>d</w:t>
+              </w:r>
+              <w:r>
+                <w:rPr>
+                  <w:rStyle w:val="Hyperlink"/>
+                  <w:color w:val="000000" w:themeColor="text1"/>
+                  <w:sz w:val="28"/>
+                  <w:szCs w:val="28"/>
+                  <w:u w:val="none"/>
+                  <w:rPrChange w:id="21" w:author="Menon, Sunita (NIH/NCI) [C]" w:date="2019-10-11T15:19:00Z">
                     <w:rPr>
                       <w:rStyle w:val="Hyperlink"/>
-                      <w:sz w:val="28"/>
-                      <w:szCs w:val="28"/>
-                      <w:u w:val="none"/>
+                      <w:color w:val="000000" w:themeColor="text1"/>
                     </w:rPr>
                   </w:rPrChange>
                 </w:rPr>
-                <w:delText>ia the CLU</w:delText>
-              </w:r>
-              <w:r>
-                <w:rPr>
-                  <w:sz w:val="28"/>
-                  <w:szCs w:val="28"/>
-                  <w:u w:val="single"/>
-                  <w:rPrChange w:id="6" w:author="Menon, Sunita (NIH/NCI) [C]" w:date="2019-10-11T13:26:00Z">
+                <w:t>ispla</w:t>
+              </w:r>
+            </w:ins>
+            <w:ins w:id="22" w:author="Menon, Sunita (NIH/NCI) [C]" w:date="2019-10-11T15:19:00Z">
+              <w:r>
+                <w:rPr>
+                  <w:rStyle w:val="Hyperlink"/>
+                  <w:color w:val="000000" w:themeColor="text1"/>
+                  <w:sz w:val="28"/>
+                  <w:szCs w:val="28"/>
+                  <w:u w:val="none"/>
+                  <w:rPrChange w:id="23" w:author="Menon, Sunita (NIH/NCI) [C]" w:date="2019-10-11T15:19:00Z">
                     <w:rPr>
-                      <w:sz w:val="28"/>
-                      <w:szCs w:val="28"/>
+                      <w:rStyle w:val="Hyperlink"/>
+                      <w:color w:val="000000" w:themeColor="text1"/>
                     </w:rPr>
                   </w:rPrChange>
                 </w:rPr>
-                <w:delText>.</w:delText>
-              </w:r>
-            </w:del>
-          </w:p>
-          <w:p>
-            <w:pPr>
-              <w:rPr>
-                <w:sz w:val="28"/>
-                <w:szCs w:val="28"/>
-              </w:rPr>
-            </w:pPr>
-          </w:p>
-          <w:p>
-            <w:pPr>
-              <w:rPr>
-                <w:sz w:val="28"/>
-                <w:szCs w:val="28"/>
-              </w:rPr>
-            </w:pPr>
-            <w:r>
-              <w:rPr>
-                <w:sz w:val="28"/>
-                <w:szCs w:val="28"/>
-                <w:u w:val="single"/>
-              </w:rPr>
-              <w:t>HPCDATAMGM-1142</w:t>
-            </w:r>
-            <w:r>
-              <w:rPr>
-                <w:sz w:val="28"/>
-                <w:szCs w:val="28"/>
-              </w:rPr>
-              <w:t xml:space="preserve">: Provided CLU command to retrieve the full path of all the data objects in a collection hierarchy, with option to include their metadata. For additional information, refer to the Wiki User Guide at </w:t>
-            </w:r>
-            <w:hyperlink r:id="rId6" w:history="1">
-              <w:r>
-                <w:rPr>
-                  <w:rStyle w:val="Hyperlink"/>
-                  <w:sz w:val="28"/>
-                  <w:szCs w:val="28"/>
-                </w:rPr>
-                <w:t>Searching for Data vis the CLU</w:t>
-              </w:r>
-            </w:hyperlink>
-          </w:p>
-          <w:p>
-            <w:pPr>
-              <w:rPr>
-                <w:sz w:val="28"/>
-                <w:szCs w:val="28"/>
-              </w:rPr>
-            </w:pPr>
-          </w:p>
-          <w:p>
-            <w:pPr>
+                <w:t xml:space="preserve">yed </w:t>
+              </w:r>
+            </w:ins>
+            <w:r>
               <w:rPr>
                 <w:rStyle w:val="Hyperlink"/>
                 <w:color w:val="000000" w:themeColor="text1"/>
                 <w:sz w:val="28"/>
                 <w:szCs w:val="28"/>
                 <w:u w:val="none"/>
-              </w:rPr>
-            </w:pPr>
+                <w:rPrChange w:id="24" w:author="Menon, Sunita (NIH/NCI) [C]" w:date="2019-10-11T15:19:00Z">
+                  <w:rPr>
+                    <w:rStyle w:val="Hyperlink"/>
+                    <w:color w:val="000000" w:themeColor="text1"/>
+                    <w:sz w:val="28"/>
+                    <w:szCs w:val="28"/>
+                    <w:u w:val="none"/>
+                  </w:rPr>
+                </w:rPrChange>
+              </w:rPr>
+              <w:t>in</w:t>
+            </w:r>
             <w:r>
               <w:rPr>
                 <w:rStyle w:val="Hyperlink"/>
                 <w:color w:val="000000" w:themeColor="text1"/>
                 <w:sz w:val="28"/>
                 <w:szCs w:val="28"/>
-              </w:rPr>
-              <w:t>HPCDATAMGM-938</w:t>
-            </w:r>
+                <w:u w:val="none"/>
+              </w:rPr>
+              <w:t xml:space="preserve"> the detailed search results</w:t>
+            </w:r>
+            <w:ins w:id="25" w:author="Menon, Sunita (NIH/NCI) [C]" w:date="2019-10-11T15:19:00Z">
+              <w:r>
+                <w:rPr>
+                  <w:rStyle w:val="Hyperlink"/>
+                  <w:color w:val="000000" w:themeColor="text1"/>
+                  <w:sz w:val="28"/>
+                  <w:szCs w:val="28"/>
+                  <w:u w:val="none"/>
+                </w:rPr>
+                <w:t xml:space="preserve"> </w:t>
+              </w:r>
+              <w:r>
+                <w:rPr>
+                  <w:rStyle w:val="Hyperlink"/>
+                  <w:color w:val="000000" w:themeColor="text1"/>
+                  <w:sz w:val="28"/>
+                  <w:szCs w:val="28"/>
+                  <w:u w:val="none"/>
+                  <w:rPrChange w:id="26" w:author="Menon, Sunita (NIH/NCI) [C]" w:date="2019-10-11T15:19:00Z">
+                    <w:rPr>
+                      <w:rStyle w:val="Hyperlink"/>
+                      <w:color w:val="000000" w:themeColor="text1"/>
+                    </w:rPr>
+                  </w:rPrChange>
+                </w:rPr>
+                <w:t>in the web application</w:t>
+              </w:r>
+            </w:ins>
             <w:r>
               <w:rPr>
                 <w:rStyle w:val="Hyperlink"/>
@@ -1740,19 +1980,18 @@
                 <w:sz w:val="28"/>
                 <w:szCs w:val="28"/>
                 <w:u w:val="none"/>
-              </w:rPr>
-              <w:t xml:space="preserve">: Added ability to export all the paths and metadata (parent and self) in the detailed search results. Users can also choose to restrict the metadata displayed and the export visible columns only . For additional information, refer to the Wiki Guide at </w:t>
-            </w:r>
-            <w:hyperlink r:id="rId7" w:history="1">
-              <w:r>
-                <w:rPr>
-                  <w:rStyle w:val="Hyperlink"/>
-                  <w:sz w:val="28"/>
-                  <w:szCs w:val="28"/>
-                </w:rPr>
-                <w:t>Exporting Search Results via the GUI</w:t>
-              </w:r>
-            </w:hyperlink>
+                <w:rPrChange w:id="27" w:author="Menon, Sunita (NIH/NCI) [C]" w:date="2019-10-11T15:19:00Z">
+                  <w:rPr>
+                    <w:rStyle w:val="Hyperlink"/>
+                    <w:color w:val="000000" w:themeColor="text1"/>
+                    <w:sz w:val="28"/>
+                    <w:szCs w:val="28"/>
+                    <w:u w:val="none"/>
+                  </w:rPr>
+                </w:rPrChange>
+              </w:rPr>
+              <w:t>.</w:t>
+            </w:r>
             <w:r>
               <w:rPr>
                 <w:rStyle w:val="Hyperlink"/>
@@ -1761,20 +2000,21 @@
                 <w:szCs w:val="28"/>
                 <w:u w:val="none"/>
               </w:rPr>
-              <w:t>.</w:t>
-            </w:r>
-          </w:p>
-          <w:p>
-            <w:pPr>
-              <w:rPr>
-                <w:sz w:val="28"/>
-                <w:szCs w:val="28"/>
-                <w:u w:val="single"/>
-              </w:rPr>
-            </w:pPr>
-          </w:p>
-          <w:p>
-            <w:pPr>
+              <w:t xml:space="preserve"> Users can also choose to restrict the metadata displayed and</w:t>
+            </w:r>
+            <w:del w:id="28" w:author="Menon, Sunita (NIH/NCI) [C]" w:date="2019-10-11T16:00:00Z">
+              <w:r>
+                <w:rPr>
+                  <w:rStyle w:val="Hyperlink"/>
+                  <w:color w:val="000000" w:themeColor="text1"/>
+                  <w:sz w:val="28"/>
+                  <w:szCs w:val="28"/>
+                  <w:u w:val="none"/>
+                </w:rPr>
+                <w:delText xml:space="preserve"> the</w:delText>
+              </w:r>
+            </w:del>
+            <w:r>
               <w:rPr>
                 <w:rStyle w:val="Hyperlink"/>
                 <w:color w:val="000000" w:themeColor="text1"/>
@@ -1782,65 +2022,20 @@
                 <w:szCs w:val="28"/>
                 <w:u w:val="none"/>
               </w:rPr>
-            </w:pPr>
-            <w:r>
-              <w:rPr>
-                <w:sz w:val="28"/>
-                <w:szCs w:val="28"/>
-                <w:u w:val="single"/>
-              </w:rPr>
-              <w:t>HPCDATAMGM-1009</w:t>
-            </w:r>
-            <w:r>
-              <w:rPr>
-                <w:sz w:val="28"/>
-                <w:szCs w:val="28"/>
-                <w:u w:val="single"/>
-              </w:rPr>
-              <w:t>, 1135</w:t>
-            </w:r>
-            <w:r>
-              <w:rPr>
-                <w:sz w:val="28"/>
-                <w:szCs w:val="28"/>
-              </w:rPr>
-              <w:t xml:space="preserve">: Added </w:t>
-            </w:r>
-            <w:r>
-              <w:rPr>
-                <w:sz w:val="28"/>
-                <w:szCs w:val="28"/>
-              </w:rPr>
-              <w:t xml:space="preserve">the </w:t>
-            </w:r>
-            <w:r>
-              <w:rPr>
-                <w:sz w:val="28"/>
-                <w:szCs w:val="28"/>
-              </w:rPr>
-              <w:t xml:space="preserve">ability to view and edit a saved search criteria </w:t>
-            </w:r>
-            <w:r>
-              <w:rPr>
-                <w:sz w:val="28"/>
-                <w:szCs w:val="28"/>
-              </w:rPr>
-              <w:t>through the web application. The edited search criteria can be saved under the same or a new name</w:t>
-            </w:r>
-            <w:r>
-              <w:rPr>
-                <w:sz w:val="28"/>
-                <w:szCs w:val="28"/>
-              </w:rPr>
-              <w:t xml:space="preserve">. </w:t>
-            </w:r>
-            <w:r>
-              <w:rPr>
-                <w:sz w:val="28"/>
-                <w:szCs w:val="28"/>
-              </w:rPr>
-              <w:t xml:space="preserve">For additional information, </w:t>
-            </w:r>
+              <w:t xml:space="preserve"> export visible columns only</w:t>
+            </w:r>
+            <w:del w:id="29" w:author="Menon, Sunita (NIH/NCI) [C]" w:date="2019-10-11T16:00:00Z">
+              <w:r>
+                <w:rPr>
+                  <w:rStyle w:val="Hyperlink"/>
+                  <w:color w:val="000000" w:themeColor="text1"/>
+                  <w:sz w:val="28"/>
+                  <w:szCs w:val="28"/>
+                  <w:u w:val="none"/>
+                </w:rPr>
+                <w:delText xml:space="preserve"> </w:delText>
+              </w:r>
+            </w:del>
             <w:r>
               <w:rPr>
                 <w:rStyle w:val="Hyperlink"/>
@@ -1849,18 +2044,195 @@
                 <w:szCs w:val="28"/>
                 <w:u w:val="none"/>
               </w:rPr>
+              <w:t xml:space="preserve">. For additional information, refer to the Wiki Guide at </w:t>
+            </w:r>
+            <w:hyperlink r:id="rId6" w:history="1">
+              <w:r>
+                <w:rPr>
+                  <w:rStyle w:val="Hyperlink"/>
+                  <w:sz w:val="28"/>
+                  <w:szCs w:val="28"/>
+                </w:rPr>
+                <w:t>Exporting Search Results via the GUI</w:t>
+              </w:r>
+            </w:hyperlink>
+            <w:r>
+              <w:rPr>
+                <w:rStyle w:val="Hyperlink"/>
+                <w:color w:val="000000" w:themeColor="text1"/>
+                <w:sz w:val="28"/>
+                <w:szCs w:val="28"/>
+                <w:u w:val="none"/>
+              </w:rPr>
+              <w:t>.</w:t>
+            </w:r>
+          </w:p>
+          <w:p>
+            <w:pPr>
+              <w:rPr>
+                <w:sz w:val="28"/>
+                <w:szCs w:val="28"/>
+                <w:u w:val="single"/>
+              </w:rPr>
+            </w:pPr>
+          </w:p>
+          <w:p>
+            <w:pPr>
+              <w:rPr>
+                <w:rStyle w:val="Hyperlink"/>
+                <w:color w:val="000000" w:themeColor="text1"/>
+                <w:sz w:val="28"/>
+                <w:szCs w:val="28"/>
+                <w:u w:val="none"/>
+              </w:rPr>
+            </w:pPr>
+            <w:r>
+              <w:rPr>
+                <w:sz w:val="28"/>
+                <w:szCs w:val="28"/>
+                <w:u w:val="single"/>
+              </w:rPr>
+              <w:t>HPCDATAMGM-1009</w:t>
+            </w:r>
+            <w:r>
+              <w:rPr>
+                <w:sz w:val="28"/>
+                <w:szCs w:val="28"/>
+                <w:u w:val="single"/>
+              </w:rPr>
+              <w:t>, 1135</w:t>
+            </w:r>
+            <w:r>
+              <w:rPr>
+                <w:sz w:val="28"/>
+                <w:szCs w:val="28"/>
+              </w:rPr>
+              <w:t xml:space="preserve">: Added </w:t>
+            </w:r>
+            <w:r>
+              <w:rPr>
+                <w:sz w:val="28"/>
+                <w:szCs w:val="28"/>
+              </w:rPr>
+              <w:t xml:space="preserve">the </w:t>
+            </w:r>
+            <w:r>
+              <w:rPr>
+                <w:sz w:val="28"/>
+                <w:szCs w:val="28"/>
+              </w:rPr>
+              <w:t xml:space="preserve">ability to view and edit </w:t>
+            </w:r>
+            <w:ins w:id="30" w:author="Menon, Sunita (NIH/NCI) [C]" w:date="2019-10-11T15:58:00Z">
+              <w:r>
+                <w:rPr>
+                  <w:sz w:val="28"/>
+                  <w:szCs w:val="28"/>
+                </w:rPr>
+                <w:t xml:space="preserve">the criteria of a </w:t>
+              </w:r>
+            </w:ins>
+            <w:del w:id="31" w:author="Menon, Sunita (NIH/NCI) [C]" w:date="2019-10-11T15:58:00Z">
+              <w:r>
+                <w:rPr>
+                  <w:sz w:val="28"/>
+                  <w:szCs w:val="28"/>
+                </w:rPr>
+                <w:delText xml:space="preserve">a </w:delText>
+              </w:r>
+            </w:del>
+            <w:del w:id="32" w:author="Menon, Sunita (NIH/NCI) [C]" w:date="2019-10-11T15:50:00Z">
+              <w:r>
+                <w:rPr>
+                  <w:sz w:val="28"/>
+                  <w:szCs w:val="28"/>
+                </w:rPr>
+                <w:delText>saved search criteria</w:delText>
+              </w:r>
+            </w:del>
+            <w:ins w:id="33" w:author="Menon, Sunita (NIH/NCI) [C]" w:date="2019-10-11T15:50:00Z">
+              <w:r>
+                <w:rPr>
+                  <w:sz w:val="28"/>
+                  <w:szCs w:val="28"/>
+                </w:rPr>
+                <w:t>saved search</w:t>
+              </w:r>
+            </w:ins>
+            <w:r>
+              <w:rPr>
+                <w:sz w:val="28"/>
+                <w:szCs w:val="28"/>
+              </w:rPr>
+              <w:t xml:space="preserve"> </w:t>
+            </w:r>
+            <w:r>
+              <w:rPr>
+                <w:sz w:val="28"/>
+                <w:szCs w:val="28"/>
+              </w:rPr>
+              <w:t>through the web application. The edited search criteria can be saved under the same or a new name</w:t>
+            </w:r>
+            <w:r>
+              <w:rPr>
+                <w:sz w:val="28"/>
+                <w:szCs w:val="28"/>
+              </w:rPr>
+              <w:t xml:space="preserve">. </w:t>
+            </w:r>
+            <w:r>
+              <w:rPr>
+                <w:sz w:val="28"/>
+                <w:szCs w:val="28"/>
+              </w:rPr>
+              <w:t xml:space="preserve">For additional information, </w:t>
+            </w:r>
+            <w:r>
+              <w:rPr>
+                <w:rStyle w:val="Hyperlink"/>
+                <w:color w:val="000000" w:themeColor="text1"/>
+                <w:sz w:val="28"/>
+                <w:szCs w:val="28"/>
+                <w:u w:val="none"/>
+              </w:rPr>
               <w:t xml:space="preserve">refer to the Wiki User Guide at </w:t>
             </w:r>
-            <w:hyperlink r:id="rId8" w:history="1">
-              <w:r>
-                <w:rPr>
-                  <w:rStyle w:val="Hyperlink"/>
-                  <w:sz w:val="28"/>
-                  <w:szCs w:val="28"/>
-                </w:rPr>
-                <w:t>Using Search Results and Other Lists in the GUI</w:t>
-              </w:r>
-            </w:hyperlink>
+            <w:r>
+              <w:fldChar w:fldCharType="begin"/>
+            </w:r>
+            <w:ins w:id="34" w:author="Menon, Sunita (NIH/NCI) [C]" w:date="2019-10-11T15:59:00Z">
+              <w:r>
+                <w:instrText>HYPERLINK "https://wiki.nci.nih.gov/display/DMEdoc/Using+Search+Results+and+Other+Lists+in+the+GUI"</w:instrText>
+              </w:r>
+            </w:ins>
+            <w:del w:id="35" w:author="Menon, Sunita (NIH/NCI) [C]" w:date="2019-10-11T15:59:00Z">
+              <w:r>
+                <w:delInstrText xml:space="preserve"> HYPERLINK "https://wiki.nci.nih.g</w:delInstrText>
+              </w:r>
+              <w:r>
+                <w:delInstrText xml:space="preserve">ov/display/DMEdoc/Using+Search+Results+and+Other+Lists+in+the+GUI+-+20180808" </w:delInstrText>
+              </w:r>
+            </w:del>
+            <w:ins w:id="36" w:author="Menon, Sunita (NIH/NCI) [C]" w:date="2019-10-11T15:59:00Z"/>
+            <w:r>
+              <w:fldChar w:fldCharType="separate"/>
+            </w:r>
+            <w:r>
+              <w:rPr>
+                <w:rStyle w:val="Hyperlink"/>
+                <w:sz w:val="28"/>
+                <w:szCs w:val="28"/>
+              </w:rPr>
+              <w:t>Using Search Results and Other Lists in the GUI</w:t>
+            </w:r>
+            <w:r>
+              <w:rPr>
+                <w:rStyle w:val="Hyperlink"/>
+                <w:sz w:val="28"/>
+                <w:szCs w:val="28"/>
+              </w:rPr>
+              <w:fldChar w:fldCharType="end"/>
+            </w:r>
             <w:r>
               <w:rPr>
                 <w:rStyle w:val="Hyperlink"/>
@@ -1958,7 +2330,31 @@
                 <w:szCs w:val="28"/>
                 <w:u w:val="none"/>
               </w:rPr>
-              <w:t>icon and hover over text to improve clarity</w:t>
+              <w:t>icon</w:t>
+            </w:r>
+            <w:ins w:id="37" w:author="Menon, Sunita (NIH/NCI) [C]" w:date="2019-10-11T16:02:00Z">
+              <w:r>
+                <w:rPr>
+                  <w:rStyle w:val="Hyperlink"/>
+                  <w:color w:val="000000" w:themeColor="text1"/>
+                  <w:sz w:val="28"/>
+                  <w:szCs w:val="28"/>
+                  <w:u w:val="none"/>
+                </w:rPr>
+                <w:t>s</w:t>
+              </w:r>
+            </w:ins>
+            <w:bookmarkStart w:id="38" w:name="_GoBack"/>
+            <w:bookmarkEnd w:id="38"/>
+            <w:r>
+              <w:rPr>
+                <w:rStyle w:val="Hyperlink"/>
+                <w:color w:val="000000" w:themeColor="text1"/>
+                <w:sz w:val="28"/>
+                <w:szCs w:val="28"/>
+                <w:u w:val="none"/>
+              </w:rPr>
+              <w:t xml:space="preserve"> and hover over text to improve clarity</w:t>
             </w:r>
             <w:r>
               <w:rPr>
@@ -2016,16 +2412,30 @@
               </w:rPr>
               <w:t>existing ‘</w:t>
             </w:r>
-            <w:r>
-              <w:rPr>
-                <w:rStyle w:val="Hyperlink"/>
-                <w:color w:val="000000" w:themeColor="text1"/>
-                <w:sz w:val="28"/>
-                <w:szCs w:val="28"/>
-                <w:u w:val="none"/>
-              </w:rPr>
-              <w:t>b</w:t>
-            </w:r>
+            <w:ins w:id="39" w:author="Menon, Sunita (NIH/NCI) [C]" w:date="2019-10-11T15:52:00Z">
+              <w:r>
+                <w:rPr>
+                  <w:rStyle w:val="Hyperlink"/>
+                  <w:color w:val="000000" w:themeColor="text1"/>
+                  <w:sz w:val="28"/>
+                  <w:szCs w:val="28"/>
+                  <w:u w:val="none"/>
+                </w:rPr>
+                <w:t>B</w:t>
+              </w:r>
+            </w:ins>
+            <w:del w:id="40" w:author="Menon, Sunita (NIH/NCI) [C]" w:date="2019-10-11T15:52:00Z">
+              <w:r>
+                <w:rPr>
+                  <w:rStyle w:val="Hyperlink"/>
+                  <w:color w:val="000000" w:themeColor="text1"/>
+                  <w:sz w:val="28"/>
+                  <w:szCs w:val="28"/>
+                  <w:u w:val="none"/>
+                </w:rPr>
+                <w:delText>b</w:delText>
+              </w:r>
+            </w:del>
             <w:r>
               <w:rPr>
                 <w:rStyle w:val="Hyperlink"/>
@@ -2239,7 +2649,7 @@
               </w:rPr>
               <w:t xml:space="preserve">the DME API specification at </w:t>
             </w:r>
-            <w:hyperlink r:id="rId9" w:history="1">
+            <w:hyperlink r:id="rId7" w:history="1">
               <w:r>
                 <w:rPr>
                   <w:rStyle w:val="Hyperlink"/>
@@ -2391,7 +2801,32 @@
                 <w:sz w:val="28"/>
                 <w:szCs w:val="28"/>
               </w:rPr>
-              <w:t>data objects</w:t>
+              <w:t>data</w:t>
+            </w:r>
+            <w:ins w:id="41" w:author="Menon, Sunita (NIH/NCI) [C]" w:date="2019-10-11T15:22:00Z">
+              <w:r>
+                <w:rPr>
+                  <w:sz w:val="28"/>
+                  <w:szCs w:val="28"/>
+                </w:rPr>
+                <w:t>-</w:t>
+              </w:r>
+            </w:ins>
+            <w:del w:id="42" w:author="Menon, Sunita (NIH/NCI) [C]" w:date="2019-10-11T15:22:00Z">
+              <w:r>
+                <w:rPr>
+                  <w:sz w:val="28"/>
+                  <w:szCs w:val="28"/>
+                </w:rPr>
+                <w:delText xml:space="preserve"> </w:delText>
+              </w:r>
+            </w:del>
+            <w:r>
+              <w:rPr>
+                <w:sz w:val="28"/>
+                <w:szCs w:val="28"/>
+              </w:rPr>
+              <w:t>objects</w:t>
             </w:r>
             <w:r>
               <w:rPr>
@@ -2473,6 +2908,60 @@
               </w:rPr>
               <w:t xml:space="preserve">he task IDs displayed on the Download page of the web application </w:t>
             </w:r>
+            <w:ins w:id="43" w:author="Menon, Sunita (NIH/NCI) [C]" w:date="2019-10-11T15:54:00Z">
+              <w:r>
+                <w:rPr>
+                  <w:sz w:val="28"/>
+                  <w:szCs w:val="28"/>
+                </w:rPr>
+                <w:t xml:space="preserve">are not hyperlinked </w:t>
+              </w:r>
+            </w:ins>
+            <w:ins w:id="44" w:author="Menon, Sunita (NIH/NCI) [C]" w:date="2019-10-11T15:22:00Z">
+              <w:r>
+                <w:rPr>
+                  <w:sz w:val="28"/>
+                  <w:szCs w:val="28"/>
+                </w:rPr>
+                <w:t>for list of collections</w:t>
+              </w:r>
+            </w:ins>
+            <w:ins w:id="45" w:author="Menon, Sunita (NIH/NCI) [C]" w:date="2019-10-11T15:54:00Z">
+              <w:r>
+                <w:rPr>
+                  <w:sz w:val="28"/>
+                  <w:szCs w:val="28"/>
+                </w:rPr>
+                <w:t xml:space="preserve"> and list of </w:t>
+              </w:r>
+            </w:ins>
+            <w:ins w:id="46" w:author="Menon, Sunita (NIH/NCI) [C]" w:date="2019-10-11T15:22:00Z">
+              <w:r>
+                <w:rPr>
+                  <w:sz w:val="28"/>
+                  <w:szCs w:val="28"/>
+                </w:rPr>
+                <w:t>data</w:t>
+              </w:r>
+            </w:ins>
+            <w:ins w:id="47" w:author="Menon, Sunita (NIH/NCI) [C]" w:date="2019-10-11T15:54:00Z">
+              <w:r>
+                <w:rPr>
+                  <w:sz w:val="28"/>
+                  <w:szCs w:val="28"/>
+                </w:rPr>
+                <w:t xml:space="preserve"> </w:t>
+              </w:r>
+            </w:ins>
+            <w:ins w:id="48" w:author="Menon, Sunita (NIH/NCI) [C]" w:date="2019-10-11T15:22:00Z">
+              <w:r>
+                <w:rPr>
+                  <w:sz w:val="28"/>
+                  <w:szCs w:val="28"/>
+                </w:rPr>
+                <w:t xml:space="preserve">objects </w:t>
+              </w:r>
+            </w:ins>
             <w:r>
               <w:rPr>
                 <w:sz w:val="28"/>
@@ -2485,8 +2974,35 @@
                 <w:sz w:val="28"/>
                 <w:szCs w:val="28"/>
               </w:rPr>
-              <w:t xml:space="preserve"> not hyperlinked for list of collections download and list of data objects</w:t>
-            </w:r>
+              <w:t xml:space="preserve"> not hyperlinked</w:t>
+            </w:r>
+            <w:del w:id="49" w:author="Menon, Sunita (NIH/NCI) [C]" w:date="2019-10-11T15:22:00Z">
+              <w:r>
+                <w:rPr>
+                  <w:sz w:val="28"/>
+                  <w:szCs w:val="28"/>
+                </w:rPr>
+                <w:delText xml:space="preserve"> for list of collections </w:delText>
+              </w:r>
+            </w:del>
+            <w:del w:id="50" w:author="Menon, Sunita (NIH/NCI) [C]" w:date="2019-10-11T15:18:00Z">
+              <w:r>
+                <w:rPr>
+                  <w:sz w:val="28"/>
+                  <w:szCs w:val="28"/>
+                </w:rPr>
+                <w:delText xml:space="preserve">download </w:delText>
+              </w:r>
+            </w:del>
+            <w:del w:id="51" w:author="Menon, Sunita (NIH/NCI) [C]" w:date="2019-10-11T15:22:00Z">
+              <w:r>
+                <w:rPr>
+                  <w:sz w:val="28"/>
+                  <w:szCs w:val="28"/>
+                </w:rPr>
+                <w:delText>and list of data objects</w:delText>
+              </w:r>
+            </w:del>
             <w:r>
               <w:rPr>
                 <w:sz w:val="28"/>
@@ -2524,36 +3040,77 @@
                 <w:sz w:val="28"/>
                 <w:szCs w:val="28"/>
               </w:rPr>
-              <w:t xml:space="preserve">: Group Admins unable to delete a file through the web application even though the ownership and age of the file conforms to the requirements for </w:t>
-            </w:r>
-            <w:r>
-              <w:rPr>
-                <w:sz w:val="28"/>
-                <w:szCs w:val="28"/>
-              </w:rPr>
-              <w:t xml:space="preserve">permitting </w:t>
-            </w:r>
-            <w:r>
-              <w:rPr>
-                <w:sz w:val="28"/>
-                <w:szCs w:val="28"/>
-              </w:rPr>
-              <w:t xml:space="preserve">it’s </w:t>
-            </w:r>
-            <w:r>
-              <w:rPr>
-                <w:sz w:val="28"/>
-                <w:szCs w:val="28"/>
-              </w:rPr>
-              <w:t>delet</w:t>
-            </w:r>
-            <w:r>
-              <w:rPr>
-                <w:sz w:val="28"/>
-                <w:szCs w:val="28"/>
-              </w:rPr>
-              <w:t>ion</w:t>
-            </w:r>
+              <w:t xml:space="preserve">: Group Admins </w:t>
+            </w:r>
+            <w:ins w:id="52" w:author="Menon, Sunita (NIH/NCI) [C]" w:date="2019-10-11T15:24:00Z">
+              <w:r>
+                <w:rPr>
+                  <w:sz w:val="28"/>
+                  <w:szCs w:val="28"/>
+                </w:rPr>
+                <w:t xml:space="preserve">are </w:t>
+              </w:r>
+            </w:ins>
+            <w:r>
+              <w:rPr>
+                <w:sz w:val="28"/>
+                <w:szCs w:val="28"/>
+              </w:rPr>
+              <w:t xml:space="preserve">unable to delete a file through the web application even though the ownership and age of the file conforms to the </w:t>
+            </w:r>
+            <w:ins w:id="53" w:author="Menon, Sunita (NIH/NCI) [C]" w:date="2019-10-11T15:23:00Z">
+              <w:r>
+                <w:rPr>
+                  <w:sz w:val="28"/>
+                  <w:szCs w:val="28"/>
+                </w:rPr>
+                <w:t xml:space="preserve">delete </w:t>
+              </w:r>
+            </w:ins>
+            <w:r>
+              <w:rPr>
+                <w:sz w:val="28"/>
+                <w:szCs w:val="28"/>
+              </w:rPr>
+              <w:t>requirements</w:t>
+            </w:r>
+            <w:del w:id="54" w:author="Menon, Sunita (NIH/NCI) [C]" w:date="2019-10-11T15:24:00Z">
+              <w:r>
+                <w:rPr>
+                  <w:sz w:val="28"/>
+                  <w:szCs w:val="28"/>
+                </w:rPr>
+                <w:delText xml:space="preserve"> for </w:delText>
+              </w:r>
+              <w:r>
+                <w:rPr>
+                  <w:sz w:val="28"/>
+                  <w:szCs w:val="28"/>
+                </w:rPr>
+                <w:delText xml:space="preserve">permitting </w:delText>
+              </w:r>
+              <w:r>
+                <w:rPr>
+                  <w:sz w:val="28"/>
+                  <w:szCs w:val="28"/>
+                </w:rPr>
+                <w:delText xml:space="preserve">it’s </w:delText>
+              </w:r>
+              <w:r>
+                <w:rPr>
+                  <w:sz w:val="28"/>
+                  <w:szCs w:val="28"/>
+                </w:rPr>
+                <w:delText>delet</w:delText>
+              </w:r>
+              <w:r>
+                <w:rPr>
+                  <w:sz w:val="28"/>
+                  <w:szCs w:val="28"/>
+                </w:rPr>
+                <w:delText>ion</w:delText>
+              </w:r>
+            </w:del>
             <w:r>
               <w:rPr>
                 <w:sz w:val="28"/>
@@ -2628,44 +3185,68 @@
                 <w:szCs w:val="28"/>
                 <w:u w:val="none"/>
               </w:rPr>
-              <w:t>This has been replaced with a user friendly message.</w:t>
-            </w:r>
-          </w:p>
-          <w:p>
-            <w:pPr>
+              <w:t xml:space="preserve">This has been replaced with a </w:t>
+            </w:r>
+            <w:del w:id="55" w:author="Menon, Sunita (NIH/NCI) [C]" w:date="2019-10-11T15:50:00Z">
+              <w:r>
+                <w:rPr>
+                  <w:rStyle w:val="Hyperlink"/>
+                  <w:color w:val="000000" w:themeColor="text1"/>
+                  <w:sz w:val="28"/>
+                  <w:szCs w:val="28"/>
+                  <w:u w:val="none"/>
+                </w:rPr>
+                <w:delText>user friendly</w:delText>
+              </w:r>
+            </w:del>
+            <w:ins w:id="56" w:author="Menon, Sunita (NIH/NCI) [C]" w:date="2019-10-11T15:50:00Z">
+              <w:r>
+                <w:rPr>
+                  <w:rStyle w:val="Hyperlink"/>
+                  <w:color w:val="000000" w:themeColor="text1"/>
+                  <w:sz w:val="28"/>
+                  <w:szCs w:val="28"/>
+                  <w:u w:val="none"/>
+                </w:rPr>
+                <w:t>user-friendly</w:t>
+              </w:r>
+            </w:ins>
+            <w:r>
               <w:rPr>
                 <w:rStyle w:val="Hyperlink"/>
                 <w:color w:val="000000" w:themeColor="text1"/>
                 <w:sz w:val="28"/>
                 <w:szCs w:val="28"/>
-              </w:rPr>
-            </w:pPr>
-          </w:p>
-          <w:p>
-            <w:pPr>
-              <w:rPr>
-                <w:sz w:val="28"/>
-                <w:szCs w:val="28"/>
-              </w:rPr>
-            </w:pPr>
-            <w:r>
+                <w:u w:val="none"/>
+              </w:rPr>
+              <w:t xml:space="preserve"> message.</w:t>
+            </w:r>
+          </w:p>
+          <w:p>
+            <w:pPr>
               <w:rPr>
                 <w:rStyle w:val="Hyperlink"/>
                 <w:color w:val="000000" w:themeColor="text1"/>
                 <w:sz w:val="28"/>
                 <w:szCs w:val="28"/>
               </w:rPr>
-              <w:t>HPCDATAMGM-1140</w:t>
-            </w:r>
+            </w:pPr>
+          </w:p>
+          <w:p>
+            <w:pPr>
+              <w:rPr>
+                <w:sz w:val="28"/>
+                <w:szCs w:val="28"/>
+              </w:rPr>
+            </w:pPr>
             <w:r>
               <w:rPr>
                 <w:rStyle w:val="Hyperlink"/>
                 <w:color w:val="000000" w:themeColor="text1"/>
                 <w:sz w:val="28"/>
                 <w:szCs w:val="28"/>
-                <w:u w:val="none"/>
-              </w:rPr>
-              <w:t>: When Refresh Node is performed on a collection on the Browse screen of the web application, folders which were previously opened but closed later are re-opened</w:t>
+              </w:rPr>
+              <w:t>HPCDATAMGM-1140</w:t>
             </w:r>
             <w:r>
               <w:rPr>
@@ -2675,7 +3256,7 @@
                 <w:szCs w:val="28"/>
                 <w:u w:val="none"/>
               </w:rPr>
-              <w:t>, causing the position of the scrollbar to change</w:t>
+              <w:t>: When Refresh Node is performed on a collection on the Browse screen of the web application, folders which were previously opened but closed later are re-opened</w:t>
             </w:r>
             <w:r>
               <w:rPr>
@@ -2685,6 +3266,16 @@
                 <w:szCs w:val="28"/>
                 <w:u w:val="none"/>
               </w:rPr>
+              <w:t>, causing the position of the scrollbar to change</w:t>
+            </w:r>
+            <w:r>
+              <w:rPr>
+                <w:rStyle w:val="Hyperlink"/>
+                <w:color w:val="000000" w:themeColor="text1"/>
+                <w:sz w:val="28"/>
+                <w:szCs w:val="28"/>
+                <w:u w:val="none"/>
+              </w:rPr>
               <w:t xml:space="preserve">. </w:t>
             </w:r>
           </w:p>
@@ -2708,8 +3299,20 @@
           <w:p>
             <w:pPr>
               <w:rPr>
-                <w:sz w:val="28"/>
-                <w:szCs w:val="28"/>
+                <w:ins w:id="57" w:author="Menon, Sunita (NIH/NCI) [C]" w:date="2019-10-11T15:32:00Z"/>
+                <w:b/>
+                <w:bCs/>
+                <w:sz w:val="28"/>
+                <w:szCs w:val="28"/>
+                <w:u w:val="single"/>
+                <w:rPrChange w:id="58" w:author="Menon, Sunita (NIH/NCI) [C]" w:date="2019-10-11T15:32:00Z">
+                  <w:rPr>
+                    <w:ins w:id="59" w:author="Menon, Sunita (NIH/NCI) [C]" w:date="2019-10-11T15:32:00Z"/>
+                    <w:b/>
+                    <w:bCs/>
+                    <w:u w:val="single"/>
+                  </w:rPr>
+                </w:rPrChange>
               </w:rPr>
             </w:pPr>
             <w:r>
@@ -2719,6 +3322,507 @@
               </w:rPr>
               <w:t xml:space="preserve"> </w:t>
             </w:r>
+            <w:ins w:id="60" w:author="Menon, Sunita (NIH/NCI) [C]" w:date="2019-10-11T15:32:00Z">
+              <w:r>
+                <w:rPr>
+                  <w:b/>
+                  <w:bCs/>
+                  <w:sz w:val="28"/>
+                  <w:szCs w:val="28"/>
+                  <w:u w:val="single"/>
+                  <w:rPrChange w:id="61" w:author="Menon, Sunita (NIH/NCI) [C]" w:date="2019-10-11T15:32:00Z">
+                    <w:rPr>
+                      <w:b/>
+                      <w:bCs/>
+                      <w:u w:val="single"/>
+                    </w:rPr>
+                  </w:rPrChange>
+                </w:rPr>
+                <w:t>Deprecated APIs/CLU Commands:</w:t>
+              </w:r>
+            </w:ins>
+          </w:p>
+          <w:p>
+            <w:pPr>
+              <w:rPr>
+                <w:ins w:id="62" w:author="Menon, Sunita (NIH/NCI) [C]" w:date="2019-10-11T15:32:00Z"/>
+                <w:rFonts w:asciiTheme="minorHAnsi" w:eastAsiaTheme="minorHAnsi" w:hAnsiTheme="minorHAnsi" w:cstheme="minorBidi"/>
+                <w:sz w:val="22"/>
+                <w:szCs w:val="22"/>
+              </w:rPr>
+            </w:pPr>
+          </w:p>
+          <w:p>
+            <w:pPr>
+              <w:rPr>
+                <w:ins w:id="63" w:author="Menon, Sunita (NIH/NCI) [C]" w:date="2019-10-11T15:46:00Z"/>
+                <w:rFonts w:eastAsiaTheme="minorHAnsi"/>
+                <w:sz w:val="28"/>
+                <w:szCs w:val="28"/>
+                <w:rPrChange w:id="64" w:author="Menon, Sunita (NIH/NCI) [C]" w:date="2019-10-11T15:46:00Z">
+                  <w:rPr>
+                    <w:ins w:id="65" w:author="Menon, Sunita (NIH/NCI) [C]" w:date="2019-10-11T15:46:00Z"/>
+                    <w:rFonts w:asciiTheme="minorHAnsi" w:eastAsiaTheme="minorHAnsi" w:hAnsiTheme="minorHAnsi" w:cstheme="minorBidi"/>
+                    <w:sz w:val="22"/>
+                    <w:szCs w:val="22"/>
+                  </w:rPr>
+                </w:rPrChange>
+              </w:rPr>
+            </w:pPr>
+            <w:ins w:id="66" w:author="Menon, Sunita (NIH/NCI) [C]" w:date="2019-10-11T15:46:00Z">
+              <w:r>
+                <w:rPr>
+                  <w:rFonts w:eastAsiaTheme="minorHAnsi"/>
+                  <w:sz w:val="28"/>
+                  <w:szCs w:val="28"/>
+                  <w:rPrChange w:id="67" w:author="Menon, Sunita (NIH/NCI) [C]" w:date="2019-10-11T15:46:00Z">
+                    <w:rPr>
+                      <w:rFonts w:asciiTheme="minorHAnsi" w:eastAsiaTheme="minorHAnsi" w:hAnsiTheme="minorHAnsi" w:cstheme="minorBidi"/>
+                      <w:sz w:val="22"/>
+                      <w:szCs w:val="22"/>
+                    </w:rPr>
+                  </w:rPrChange>
+                </w:rPr>
+                <w:t>The following CLU command have been deprecated, and will be removed in the next release (slated for the end of 1</w:t>
+              </w:r>
+              <w:r>
+                <w:rPr>
+                  <w:rFonts w:eastAsiaTheme="minorHAnsi"/>
+                  <w:sz w:val="28"/>
+                  <w:szCs w:val="28"/>
+                  <w:vertAlign w:val="superscript"/>
+                  <w:rPrChange w:id="68" w:author="Menon, Sunita (NIH/NCI) [C]" w:date="2019-10-11T15:46:00Z">
+                    <w:rPr>
+                      <w:rFonts w:asciiTheme="minorHAnsi" w:eastAsiaTheme="minorHAnsi" w:hAnsiTheme="minorHAnsi" w:cstheme="minorBidi"/>
+                      <w:sz w:val="22"/>
+                      <w:szCs w:val="22"/>
+                      <w:vertAlign w:val="superscript"/>
+                    </w:rPr>
+                  </w:rPrChange>
+                </w:rPr>
+                <w:t>st</w:t>
+              </w:r>
+              <w:r>
+                <w:rPr>
+                  <w:rFonts w:eastAsiaTheme="minorHAnsi"/>
+                  <w:sz w:val="28"/>
+                  <w:szCs w:val="28"/>
+                  <w:rPrChange w:id="69" w:author="Menon, Sunita (NIH/NCI) [C]" w:date="2019-10-11T15:46:00Z">
+                    <w:rPr>
+                      <w:rFonts w:asciiTheme="minorHAnsi" w:eastAsiaTheme="minorHAnsi" w:hAnsiTheme="minorHAnsi" w:cstheme="minorBidi"/>
+                      <w:sz w:val="22"/>
+                      <w:szCs w:val="22"/>
+                    </w:rPr>
+                  </w:rPrChange>
+                </w:rPr>
+                <w:t xml:space="preserve"> week of November).  . </w:t>
+              </w:r>
+            </w:ins>
+          </w:p>
+          <w:p>
+            <w:pPr>
+              <w:pStyle w:val="ListParagraph"/>
+              <w:numPr>
+                <w:ilvl w:val="0"/>
+                <w:numId w:val="23"/>
+              </w:numPr>
+              <w:spacing w:before="100" w:beforeAutospacing="1" w:after="100" w:afterAutospacing="1"/>
+              <w:contextualSpacing w:val="0"/>
+              <w:jc w:val="left"/>
+              <w:rPr>
+                <w:ins w:id="70" w:author="Menon, Sunita (NIH/NCI) [C]" w:date="2019-10-11T15:46:00Z"/>
+                <w:rFonts w:eastAsiaTheme="minorHAnsi"/>
+                <w:sz w:val="28"/>
+                <w:szCs w:val="28"/>
+                <w:rPrChange w:id="71" w:author="Menon, Sunita (NIH/NCI) [C]" w:date="2019-10-11T15:46:00Z">
+                  <w:rPr>
+                    <w:ins w:id="72" w:author="Menon, Sunita (NIH/NCI) [C]" w:date="2019-10-11T15:46:00Z"/>
+                    <w:rFonts w:asciiTheme="minorHAnsi" w:eastAsiaTheme="minorHAnsi" w:hAnsiTheme="minorHAnsi" w:cstheme="minorHAnsi"/>
+                    <w:sz w:val="22"/>
+                    <w:szCs w:val="22"/>
+                  </w:rPr>
+                </w:rPrChange>
+              </w:rPr>
+            </w:pPr>
+            <w:ins w:id="73" w:author="Menon, Sunita (NIH/NCI) [C]" w:date="2019-10-11T15:46:00Z">
+              <w:r>
+                <w:rPr>
+                  <w:rStyle w:val="s1"/>
+                  <w:rFonts w:ascii="Courier New" w:hAnsi="Courier New" w:cs="Courier New"/>
+                  <w:sz w:val="28"/>
+                  <w:szCs w:val="28"/>
+                  <w:rPrChange w:id="74" w:author="Menon, Sunita (NIH/NCI) [C]" w:date="2019-10-11T15:47:00Z">
+                    <w:rPr>
+                      <w:rStyle w:val="s1"/>
+                      <w:rFonts w:asciiTheme="minorHAnsi" w:hAnsiTheme="minorHAnsi" w:cstheme="minorHAnsi"/>
+                    </w:rPr>
+                  </w:rPrChange>
+                </w:rPr>
+                <w:t>dm_download_async</w:t>
+              </w:r>
+              <w:r>
+                <w:rPr>
+                  <w:rStyle w:val="s1"/>
+                  <w:sz w:val="28"/>
+                  <w:szCs w:val="28"/>
+                  <w:rPrChange w:id="75" w:author="Menon, Sunita (NIH/NCI) [C]" w:date="2019-10-11T15:46:00Z">
+                    <w:rPr>
+                      <w:rStyle w:val="s1"/>
+                      <w:rFonts w:asciiTheme="minorHAnsi" w:hAnsiTheme="minorHAnsi" w:cstheme="minorHAnsi"/>
+                    </w:rPr>
+                  </w:rPrChange>
+                </w:rPr>
+                <w:t xml:space="preserve">  (</w:t>
+              </w:r>
+              <w:r>
+                <w:rPr>
+                  <w:sz w:val="28"/>
+                  <w:szCs w:val="28"/>
+                  <w:rPrChange w:id="76" w:author="Menon, Sunita (NIH/NCI) [C]" w:date="2019-10-11T15:46:00Z">
+                    <w:rPr>
+                      <w:rFonts w:asciiTheme="minorHAnsi" w:hAnsiTheme="minorHAnsi" w:cstheme="minorBidi"/>
+                    </w:rPr>
+                  </w:rPrChange>
+                </w:rPr>
+                <w:t xml:space="preserve">Please use </w:t>
+              </w:r>
+              <w:r>
+                <w:rPr>
+                  <w:rStyle w:val="s1"/>
+                  <w:rFonts w:ascii="Courier New" w:hAnsi="Courier New" w:cs="Courier New"/>
+                  <w:sz w:val="28"/>
+                  <w:szCs w:val="28"/>
+                  <w:rPrChange w:id="77" w:author="Menon, Sunita (NIH/NCI) [C]" w:date="2019-10-11T15:46:00Z">
+                    <w:rPr>
+                      <w:rStyle w:val="s1"/>
+                      <w:rFonts w:asciiTheme="minorHAnsi" w:hAnsiTheme="minorHAnsi" w:cstheme="minorHAnsi"/>
+                    </w:rPr>
+                  </w:rPrChange>
+                </w:rPr>
+                <w:t>dm_download_dataobject_globus</w:t>
+              </w:r>
+              <w:r>
+                <w:rPr>
+                  <w:rStyle w:val="s1"/>
+                  <w:sz w:val="28"/>
+                  <w:szCs w:val="28"/>
+                  <w:rPrChange w:id="78" w:author="Menon, Sunita (NIH/NCI) [C]" w:date="2019-10-11T15:46:00Z">
+                    <w:rPr>
+                      <w:rStyle w:val="s1"/>
+                      <w:rFonts w:asciiTheme="minorHAnsi" w:hAnsiTheme="minorHAnsi" w:cstheme="minorHAnsi"/>
+                    </w:rPr>
+                  </w:rPrChange>
+                </w:rPr>
+                <w:t xml:space="preserve"> and </w:t>
+              </w:r>
+              <w:r>
+                <w:rPr>
+                  <w:rStyle w:val="s1"/>
+                  <w:rFonts w:ascii="Courier New" w:hAnsi="Courier New" w:cs="Courier New"/>
+                  <w:sz w:val="28"/>
+                  <w:szCs w:val="28"/>
+                  <w:rPrChange w:id="79" w:author="Menon, Sunita (NIH/NCI) [C]" w:date="2019-10-11T15:46:00Z">
+                    <w:rPr>
+                      <w:rStyle w:val="s1"/>
+                      <w:rFonts w:asciiTheme="minorHAnsi" w:hAnsiTheme="minorHAnsi" w:cstheme="minorHAnsi"/>
+                    </w:rPr>
+                  </w:rPrChange>
+                </w:rPr>
+                <w:t>dm_download_collection_globus</w:t>
+              </w:r>
+              <w:r>
+                <w:rPr>
+                  <w:rStyle w:val="s1"/>
+                  <w:sz w:val="28"/>
+                  <w:szCs w:val="28"/>
+                  <w:rPrChange w:id="80" w:author="Menon, Sunita (NIH/NCI) [C]" w:date="2019-10-11T15:46:00Z">
+                    <w:rPr>
+                      <w:rStyle w:val="s1"/>
+                      <w:rFonts w:asciiTheme="minorHAnsi" w:hAnsiTheme="minorHAnsi" w:cstheme="minorHAnsi"/>
+                    </w:rPr>
+                  </w:rPrChange>
+                </w:rPr>
+                <w:t xml:space="preserve"> instead</w:t>
+              </w:r>
+              <w:r>
+                <w:rPr>
+                  <w:sz w:val="28"/>
+                  <w:szCs w:val="28"/>
+                  <w:rPrChange w:id="81" w:author="Menon, Sunita (NIH/NCI) [C]" w:date="2019-10-11T15:46:00Z">
+                    <w:rPr>
+                      <w:rFonts w:asciiTheme="minorHAnsi" w:hAnsiTheme="minorHAnsi" w:cstheme="minorBidi"/>
+                    </w:rPr>
+                  </w:rPrChange>
+                </w:rPr>
+                <w:t>)</w:t>
+              </w:r>
+            </w:ins>
+          </w:p>
+          <w:p>
+            <w:pPr>
+              <w:pStyle w:val="ListParagraph"/>
+              <w:numPr>
+                <w:ilvl w:val="0"/>
+                <w:numId w:val="23"/>
+              </w:numPr>
+              <w:spacing w:before="100" w:beforeAutospacing="1" w:after="100" w:afterAutospacing="1"/>
+              <w:contextualSpacing w:val="0"/>
+              <w:jc w:val="left"/>
+              <w:rPr>
+                <w:ins w:id="82" w:author="Menon, Sunita (NIH/NCI) [C]" w:date="2019-10-11T15:46:00Z"/>
+                <w:sz w:val="28"/>
+                <w:szCs w:val="28"/>
+                <w:rPrChange w:id="83" w:author="Menon, Sunita (NIH/NCI) [C]" w:date="2019-10-11T15:46:00Z">
+                  <w:rPr>
+                    <w:ins w:id="84" w:author="Menon, Sunita (NIH/NCI) [C]" w:date="2019-10-11T15:46:00Z"/>
+                    <w:rFonts w:asciiTheme="minorHAnsi" w:hAnsiTheme="minorHAnsi" w:cstheme="minorHAnsi"/>
+                  </w:rPr>
+                </w:rPrChange>
+              </w:rPr>
+            </w:pPr>
+            <w:ins w:id="85" w:author="Menon, Sunita (NIH/NCI) [C]" w:date="2019-10-11T15:46:00Z">
+              <w:r>
+                <w:rPr>
+                  <w:rFonts w:ascii="Courier New" w:hAnsi="Courier New" w:cs="Courier New"/>
+                  <w:sz w:val="28"/>
+                  <w:szCs w:val="28"/>
+                  <w:rPrChange w:id="86" w:author="Menon, Sunita (NIH/NCI) [C]" w:date="2019-10-11T15:47:00Z">
+                    <w:rPr>
+                      <w:rFonts w:asciiTheme="minorHAnsi" w:hAnsiTheme="minorHAnsi" w:cstheme="minorBidi"/>
+                    </w:rPr>
+                  </w:rPrChange>
+                </w:rPr>
+                <w:t>dm_download_s3</w:t>
+              </w:r>
+              <w:r>
+                <w:rPr>
+                  <w:sz w:val="28"/>
+                  <w:szCs w:val="28"/>
+                  <w:rPrChange w:id="87" w:author="Menon, Sunita (NIH/NCI) [C]" w:date="2019-10-11T15:46:00Z">
+                    <w:rPr>
+                      <w:rFonts w:asciiTheme="minorHAnsi" w:hAnsiTheme="minorHAnsi" w:cstheme="minorBidi"/>
+                    </w:rPr>
+                  </w:rPrChange>
+                </w:rPr>
+                <w:t xml:space="preserve"> (Please use </w:t>
+              </w:r>
+              <w:r>
+                <w:rPr>
+                  <w:rStyle w:val="s1"/>
+                  <w:rFonts w:ascii="Courier New" w:hAnsi="Courier New" w:cs="Courier New"/>
+                  <w:sz w:val="28"/>
+                  <w:szCs w:val="28"/>
+                  <w:rPrChange w:id="88" w:author="Menon, Sunita (NIH/NCI) [C]" w:date="2019-10-11T15:47:00Z">
+                    <w:rPr>
+                      <w:rStyle w:val="s1"/>
+                      <w:rFonts w:asciiTheme="minorHAnsi" w:hAnsiTheme="minorHAnsi" w:cstheme="minorHAnsi"/>
+                    </w:rPr>
+                  </w:rPrChange>
+                </w:rPr>
+                <w:t>dm_download_dataobject_</w:t>
+              </w:r>
+            </w:ins>
+            <w:ins w:id="89" w:author="Menon, Sunita (NIH/NCI) [C]" w:date="2019-10-11T15:51:00Z">
+              <w:r>
+                <w:rPr>
+                  <w:rStyle w:val="s1"/>
+                  <w:rFonts w:ascii="Courier New" w:hAnsi="Courier New" w:cs="Courier New"/>
+                  <w:sz w:val="28"/>
+                  <w:szCs w:val="28"/>
+                </w:rPr>
+                <w:t>s3</w:t>
+              </w:r>
+            </w:ins>
+            <w:ins w:id="90" w:author="Menon, Sunita (NIH/NCI) [C]" w:date="2019-10-11T15:46:00Z">
+              <w:r>
+                <w:rPr>
+                  <w:rStyle w:val="s1"/>
+                  <w:sz w:val="28"/>
+                  <w:szCs w:val="28"/>
+                  <w:rPrChange w:id="91" w:author="Menon, Sunita (NIH/NCI) [C]" w:date="2019-10-11T15:46:00Z">
+                    <w:rPr>
+                      <w:rStyle w:val="s1"/>
+                      <w:rFonts w:asciiTheme="minorHAnsi" w:hAnsiTheme="minorHAnsi" w:cstheme="minorHAnsi"/>
+                    </w:rPr>
+                  </w:rPrChange>
+                </w:rPr>
+                <w:t xml:space="preserve"> and </w:t>
+              </w:r>
+              <w:proofErr w:type="spellStart"/>
+              <w:r>
+                <w:rPr>
+                  <w:rStyle w:val="s1"/>
+                  <w:rFonts w:ascii="Courier New" w:hAnsi="Courier New" w:cs="Courier New"/>
+                  <w:sz w:val="28"/>
+                  <w:szCs w:val="28"/>
+                  <w:rPrChange w:id="92" w:author="Menon, Sunita (NIH/NCI) [C]" w:date="2019-10-11T15:47:00Z">
+                    <w:rPr>
+                      <w:rStyle w:val="s1"/>
+                      <w:rFonts w:asciiTheme="minorHAnsi" w:hAnsiTheme="minorHAnsi" w:cstheme="minorHAnsi"/>
+                    </w:rPr>
+                  </w:rPrChange>
+                </w:rPr>
+                <w:t>dm_download_collection_</w:t>
+              </w:r>
+            </w:ins>
+            <w:ins w:id="93" w:author="Menon, Sunita (NIH/NCI) [C]" w:date="2019-10-11T15:51:00Z">
+              <w:r>
+                <w:rPr>
+                  <w:rStyle w:val="s1"/>
+                  <w:rFonts w:ascii="Courier New" w:hAnsi="Courier New" w:cs="Courier New"/>
+                  <w:sz w:val="28"/>
+                  <w:szCs w:val="28"/>
+                </w:rPr>
+                <w:t>s3</w:t>
+              </w:r>
+            </w:ins>
+            <w:ins w:id="94" w:author="Menon, Sunita (NIH/NCI) [C]" w:date="2019-10-11T15:46:00Z">
+              <w:r>
+                <w:rPr>
+                  <w:rStyle w:val="s1"/>
+                  <w:sz w:val="28"/>
+                  <w:szCs w:val="28"/>
+                  <w:rPrChange w:id="95" w:author="Menon, Sunita (NIH/NCI) [C]" w:date="2019-10-11T15:46:00Z">
+                    <w:rPr>
+                      <w:rStyle w:val="s1"/>
+                      <w:rFonts w:asciiTheme="minorHAnsi" w:hAnsiTheme="minorHAnsi" w:cstheme="minorHAnsi"/>
+                    </w:rPr>
+                  </w:rPrChange>
+                </w:rPr>
+                <w:t xml:space="preserve"> ins</w:t>
+              </w:r>
+              <w:proofErr w:type="spellEnd"/>
+              <w:r>
+                <w:rPr>
+                  <w:rStyle w:val="s1"/>
+                  <w:sz w:val="28"/>
+                  <w:szCs w:val="28"/>
+                  <w:rPrChange w:id="96" w:author="Menon, Sunita (NIH/NCI) [C]" w:date="2019-10-11T15:46:00Z">
+                    <w:rPr>
+                      <w:rStyle w:val="s1"/>
+                      <w:rFonts w:asciiTheme="minorHAnsi" w:hAnsiTheme="minorHAnsi" w:cstheme="minorHAnsi"/>
+                    </w:rPr>
+                  </w:rPrChange>
+                </w:rPr>
+                <w:t>tead</w:t>
+              </w:r>
+              <w:r>
+                <w:rPr>
+                  <w:sz w:val="28"/>
+                  <w:szCs w:val="28"/>
+                  <w:rPrChange w:id="97" w:author="Menon, Sunita (NIH/NCI) [C]" w:date="2019-10-11T15:46:00Z">
+                    <w:rPr>
+                      <w:rFonts w:asciiTheme="minorHAnsi" w:hAnsiTheme="minorHAnsi" w:cstheme="minorBidi"/>
+                    </w:rPr>
+                  </w:rPrChange>
+                </w:rPr>
+                <w:t>)</w:t>
+              </w:r>
+            </w:ins>
+          </w:p>
+          <w:p>
+            <w:pPr>
+              <w:rPr>
+                <w:ins w:id="98" w:author="Menon, Sunita (NIH/NCI) [C]" w:date="2019-10-11T15:32:00Z"/>
+                <w:rFonts w:asciiTheme="minorHAnsi" w:hAnsiTheme="minorHAnsi" w:cstheme="minorHAnsi"/>
+                <w:sz w:val="28"/>
+                <w:szCs w:val="28"/>
+                <w:rPrChange w:id="99" w:author="Menon, Sunita (NIH/NCI) [C]" w:date="2019-10-11T15:32:00Z">
+                  <w:rPr>
+                    <w:ins w:id="100" w:author="Menon, Sunita (NIH/NCI) [C]" w:date="2019-10-11T15:32:00Z"/>
+                    <w:rFonts w:asciiTheme="minorHAnsi" w:hAnsiTheme="minorHAnsi" w:cstheme="minorHAnsi"/>
+                    <w:sz w:val="22"/>
+                    <w:szCs w:val="22"/>
+                  </w:rPr>
+                </w:rPrChange>
+              </w:rPr>
+            </w:pPr>
+            <w:ins w:id="101" w:author="Menon, Sunita (NIH/NCI) [C]" w:date="2019-10-11T15:38:00Z">
+              <w:r>
+                <w:rPr>
+                  <w:rFonts w:asciiTheme="minorHAnsi" w:eastAsiaTheme="minorHAnsi" w:hAnsiTheme="minorHAnsi" w:cstheme="minorBidi"/>
+                  <w:sz w:val="28"/>
+                  <w:szCs w:val="28"/>
+                </w:rPr>
+                <w:t>For additional information please refer to the</w:t>
+              </w:r>
+            </w:ins>
+            <w:ins w:id="102" w:author="Menon, Sunita (NIH/NCI) [C]" w:date="2019-10-11T15:42:00Z">
+              <w:r>
+                <w:rPr>
+                  <w:rFonts w:asciiTheme="minorHAnsi" w:eastAsiaTheme="minorHAnsi" w:hAnsiTheme="minorHAnsi" w:cstheme="minorBidi"/>
+                  <w:sz w:val="28"/>
+                  <w:szCs w:val="28"/>
+                </w:rPr>
+                <w:t xml:space="preserve"> Wiki User Guide at </w:t>
+              </w:r>
+              <w:r>
+                <w:rPr>
+                  <w:rFonts w:asciiTheme="minorHAnsi" w:eastAsiaTheme="minorHAnsi" w:hAnsiTheme="minorHAnsi" w:cstheme="minorBidi"/>
+                  <w:sz w:val="28"/>
+                  <w:szCs w:val="28"/>
+                </w:rPr>
+                <w:fldChar w:fldCharType="begin"/>
+              </w:r>
+              <w:r>
+                <w:rPr>
+                  <w:rFonts w:asciiTheme="minorHAnsi" w:eastAsiaTheme="minorHAnsi" w:hAnsiTheme="minorHAnsi" w:cstheme="minorBidi"/>
+                  <w:sz w:val="28"/>
+                  <w:szCs w:val="28"/>
+                </w:rPr>
+                <w:instrText xml:space="preserve"> HYPERLINK "https://wiki.nci.nih.gov/display/DMEdoc/Downloading+Data+via+the+CLU" </w:instrText>
+              </w:r>
+              <w:r>
+                <w:rPr>
+                  <w:rFonts w:asciiTheme="minorHAnsi" w:eastAsiaTheme="minorHAnsi" w:hAnsiTheme="minorHAnsi" w:cstheme="minorBidi"/>
+                  <w:sz w:val="28"/>
+                  <w:szCs w:val="28"/>
+                </w:rPr>
+              </w:r>
+              <w:r>
+                <w:rPr>
+                  <w:rFonts w:asciiTheme="minorHAnsi" w:eastAsiaTheme="minorHAnsi" w:hAnsiTheme="minorHAnsi" w:cstheme="minorBidi"/>
+                  <w:sz w:val="28"/>
+                  <w:szCs w:val="28"/>
+                </w:rPr>
+                <w:fldChar w:fldCharType="separate"/>
+              </w:r>
+              <w:r>
+                <w:rPr>
+                  <w:rStyle w:val="Hyperlink"/>
+                  <w:rFonts w:asciiTheme="minorHAnsi" w:eastAsiaTheme="minorHAnsi" w:hAnsiTheme="minorHAnsi" w:cstheme="minorBidi"/>
+                  <w:sz w:val="28"/>
+                  <w:szCs w:val="28"/>
+                </w:rPr>
+                <w:t>Downloading Data via the CLU</w:t>
+              </w:r>
+              <w:r>
+                <w:rPr>
+                  <w:rFonts w:asciiTheme="minorHAnsi" w:eastAsiaTheme="minorHAnsi" w:hAnsiTheme="minorHAnsi" w:cstheme="minorBidi"/>
+                  <w:sz w:val="28"/>
+                  <w:szCs w:val="28"/>
+                </w:rPr>
+                <w:fldChar w:fldCharType="end"/>
+              </w:r>
+            </w:ins>
+            <w:ins w:id="103" w:author="Menon, Sunita (NIH/NCI) [C]" w:date="2019-10-11T15:43:00Z">
+              <w:r>
+                <w:rPr>
+                  <w:rFonts w:asciiTheme="minorHAnsi" w:eastAsiaTheme="minorHAnsi" w:hAnsiTheme="minorHAnsi" w:cstheme="minorBidi"/>
+                  <w:sz w:val="28"/>
+                  <w:szCs w:val="28"/>
+                </w:rPr>
+                <w:t>.</w:t>
+              </w:r>
+            </w:ins>
+          </w:p>
+          <w:p>
+            <w:pPr>
+              <w:rPr>
+                <w:sz w:val="28"/>
+                <w:szCs w:val="28"/>
+              </w:rPr>
+            </w:pPr>
           </w:p>
           <w:p>
             <w:pPr>
@@ -2762,6 +3866,7 @@
                 <w:sz w:val="28"/>
                 <w:szCs w:val="28"/>
               </w:rPr>
+              <w:lastRenderedPageBreak/>
               <w:t>                   </w:t>
             </w:r>
             <w:r>
@@ -2970,7 +4075,7 @@
               </w:rPr>
               <w:t xml:space="preserve">,  visit </w:t>
             </w:r>
-            <w:hyperlink r:id="rId10" w:history="1">
+            <w:hyperlink r:id="rId8" w:history="1">
               <w:r>
                 <w:rPr>
                   <w:rStyle w:val="Hyperlink"/>
@@ -3050,7 +4155,7 @@
                 <w:szCs w:val="28"/>
               </w:rPr>
             </w:pPr>
-            <w:hyperlink r:id="rId11" w:history="1">
+            <w:hyperlink r:id="rId9" w:history="1">
               <w:r>
                 <w:rPr>
                   <w:rStyle w:val="Hyperlink"/>
@@ -3105,7 +4210,7 @@
                 <w:u w:val="single"/>
               </w:rPr>
             </w:pPr>
-            <w:hyperlink r:id="rId12" w:history="1">
+            <w:hyperlink r:id="rId10" w:history="1">
               <w:r>
                 <w:rPr>
                   <w:rStyle w:val="Hyperlink"/>
@@ -3290,7 +4395,7 @@
                 <w:szCs w:val="28"/>
               </w:rPr>
             </w:pPr>
-            <w:hyperlink r:id="rId13" w:history="1">
+            <w:hyperlink r:id="rId11" w:history="1">
               <w:r>
                 <w:rPr>
                   <w:rStyle w:val="Hyperlink"/>
@@ -3344,7 +4449,7 @@
                 <w:szCs w:val="28"/>
               </w:rPr>
             </w:pPr>
-            <w:hyperlink r:id="rId14" w:history="1">
+            <w:hyperlink r:id="rId12" w:history="1">
               <w:r>
                 <w:rPr>
                   <w:rStyle w:val="Hyperlink"/>
@@ -3390,7 +4495,7 @@
                 <w:szCs w:val="28"/>
               </w:rPr>
             </w:pPr>
-            <w:hyperlink r:id="rId15" w:history="1">
+            <w:hyperlink r:id="rId13" w:history="1">
               <w:r>
                 <w:rPr>
                   <w:rStyle w:val="Hyperlink"/>
@@ -3436,7 +4541,7 @@
                 <w:szCs w:val="28"/>
               </w:rPr>
             </w:pPr>
-            <w:hyperlink r:id="rId16" w:history="1">
+            <w:hyperlink r:id="rId14" w:history="1">
               <w:r>
                 <w:rPr>
                   <w:rStyle w:val="Hyperlink"/>
@@ -3498,7 +4603,7 @@
                 <w:szCs w:val="28"/>
               </w:rPr>
             </w:pPr>
-            <w:hyperlink r:id="rId17" w:history="1">
+            <w:hyperlink r:id="rId15" w:history="1">
               <w:r>
                 <w:rPr>
                   <w:rStyle w:val="Hyperlink"/>
@@ -3556,7 +4661,7 @@
                 <w:szCs w:val="28"/>
               </w:rPr>
             </w:pPr>
-            <w:hyperlink r:id="rId18" w:history="1">
+            <w:hyperlink r:id="rId16" w:history="1">
               <w:r>
                 <w:rPr>
                   <w:rStyle w:val="Hyperlink"/>
@@ -5582,6 +6687,119 @@
     </w:lvl>
   </w:abstractNum>
   <w:abstractNum w:abstractNumId="16" w15:restartNumberingAfterBreak="0">
+    <w:nsid w:val="5ADC6AE6"/>
+    <w:multiLevelType w:val="hybridMultilevel"/>
+    <w:tmpl w:val="9DCC21E4"/>
+    <w:lvl w:ilvl="0" w:tplc="04090003">
+      <w:start w:val="1"/>
+      <w:numFmt w:val="bullet"/>
+      <w:lvlText w:val="o"/>
+      <w:lvlJc w:val="left"/>
+      <w:pPr>
+        <w:ind w:left="720" w:hanging="360"/>
+      </w:pPr>
+      <w:rPr>
+        <w:rFonts w:ascii="Courier New" w:hAnsi="Courier New" w:cs="Courier New" w:hint="default"/>
+      </w:rPr>
+    </w:lvl>
+    <w:lvl w:ilvl="1" w:tplc="04090003">
+      <w:start w:val="1"/>
+      <w:numFmt w:val="bullet"/>
+      <w:lvlText w:val="o"/>
+      <w:lvlJc w:val="left"/>
+      <w:pPr>
+        <w:ind w:left="1440" w:hanging="360"/>
+      </w:pPr>
+      <w:rPr>
+        <w:rFonts w:ascii="Courier New" w:hAnsi="Courier New" w:cs="Courier New" w:hint="default"/>
+      </w:rPr>
+    </w:lvl>
+    <w:lvl w:ilvl="2" w:tplc="04090005">
+      <w:start w:val="1"/>
+      <w:numFmt w:val="bullet"/>
+      <w:lvlText w:val=""/>
+      <w:lvlJc w:val="left"/>
+      <w:pPr>
+        <w:ind w:left="2160" w:hanging="360"/>
+      </w:pPr>
+      <w:rPr>
+        <w:rFonts w:ascii="Wingdings" w:hAnsi="Wingdings" w:hint="default"/>
+      </w:rPr>
+    </w:lvl>
+    <w:lvl w:ilvl="3" w:tplc="04090001">
+      <w:start w:val="1"/>
+      <w:numFmt w:val="bullet"/>
+      <w:lvlText w:val=""/>
+      <w:lvlJc w:val="left"/>
+      <w:pPr>
+        <w:ind w:left="2880" w:hanging="360"/>
+      </w:pPr>
+      <w:rPr>
+        <w:rFonts w:ascii="Symbol" w:hAnsi="Symbol" w:hint="default"/>
+      </w:rPr>
+    </w:lvl>
+    <w:lvl w:ilvl="4" w:tplc="04090003">
+      <w:start w:val="1"/>
+      <w:numFmt w:val="bullet"/>
+      <w:lvlText w:val="o"/>
+      <w:lvlJc w:val="left"/>
+      <w:pPr>
+        <w:ind w:left="3600" w:hanging="360"/>
+      </w:pPr>
+      <w:rPr>
+        <w:rFonts w:ascii="Courier New" w:hAnsi="Courier New" w:cs="Courier New" w:hint="default"/>
+      </w:rPr>
+    </w:lvl>
+    <w:lvl w:ilvl="5" w:tplc="04090005">
+      <w:start w:val="1"/>
+      <w:numFmt w:val="bullet"/>
+      <w:lvlText w:val=""/>
+      <w:lvlJc w:val="left"/>
+      <w:pPr>
+        <w:ind w:left="4320" w:hanging="360"/>
+      </w:pPr>
+      <w:rPr>
+        <w:rFonts w:ascii="Wingdings" w:hAnsi="Wingdings" w:hint="default"/>
+      </w:rPr>
+    </w:lvl>
+    <w:lvl w:ilvl="6" w:tplc="04090001">
+      <w:start w:val="1"/>
+      <w:numFmt w:val="bullet"/>
+      <w:lvlText w:val=""/>
+      <w:lvlJc w:val="left"/>
+      <w:pPr>
+        <w:ind w:left="5040" w:hanging="360"/>
+      </w:pPr>
+      <w:rPr>
+        <w:rFonts w:ascii="Symbol" w:hAnsi="Symbol" w:hint="default"/>
+      </w:rPr>
+    </w:lvl>
+    <w:lvl w:ilvl="7" w:tplc="04090003">
+      <w:start w:val="1"/>
+      <w:numFmt w:val="bullet"/>
+      <w:lvlText w:val="o"/>
+      <w:lvlJc w:val="left"/>
+      <w:pPr>
+        <w:ind w:left="5760" w:hanging="360"/>
+      </w:pPr>
+      <w:rPr>
+        <w:rFonts w:ascii="Courier New" w:hAnsi="Courier New" w:cs="Courier New" w:hint="default"/>
+      </w:rPr>
+    </w:lvl>
+    <w:lvl w:ilvl="8" w:tplc="04090005">
+      <w:start w:val="1"/>
+      <w:numFmt w:val="bullet"/>
+      <w:lvlText w:val=""/>
+      <w:lvlJc w:val="left"/>
+      <w:pPr>
+        <w:ind w:left="6480" w:hanging="360"/>
+      </w:pPr>
+      <w:rPr>
+        <w:rFonts w:ascii="Wingdings" w:hAnsi="Wingdings" w:hint="default"/>
+      </w:rPr>
+    </w:lvl>
+  </w:abstractNum>
+  <w:abstractNum w:abstractNumId="17" w15:restartNumberingAfterBreak="0">
     <w:nsid w:val="6E3409FA"/>
     <w:multiLevelType w:val="hybridMultilevel"/>
     <w:tmpl w:val="D048D2FE"/>
@@ -5693,7 +6911,7 @@
       </w:rPr>
     </w:lvl>
   </w:abstractNum>
-  <w:abstractNum w:abstractNumId="17" w15:restartNumberingAfterBreak="0">
+  <w:abstractNum w:abstractNumId="18" w15:restartNumberingAfterBreak="0">
     <w:nsid w:val="6EFC0E52"/>
     <w:multiLevelType w:val="hybridMultilevel"/>
     <w:tmpl w:val="B99AE5D4"/>
@@ -5805,7 +7023,7 @@
       </w:rPr>
     </w:lvl>
   </w:abstractNum>
-  <w:abstractNum w:abstractNumId="18" w15:restartNumberingAfterBreak="0">
+  <w:abstractNum w:abstractNumId="19" w15:restartNumberingAfterBreak="0">
     <w:nsid w:val="713B474A"/>
     <w:multiLevelType w:val="hybridMultilevel"/>
     <w:tmpl w:val="4A82BDC2"/>
@@ -5918,7 +7136,7 @@
       </w:rPr>
     </w:lvl>
   </w:abstractNum>
-  <w:abstractNum w:abstractNumId="19" w15:restartNumberingAfterBreak="0">
+  <w:abstractNum w:abstractNumId="20" w15:restartNumberingAfterBreak="0">
     <w:nsid w:val="72D36408"/>
     <w:multiLevelType w:val="hybridMultilevel"/>
     <w:tmpl w:val="E1ECB950"/>
@@ -6031,7 +7249,7 @@
       </w:rPr>
     </w:lvl>
   </w:abstractNum>
-  <w:abstractNum w:abstractNumId="20" w15:restartNumberingAfterBreak="0">
+  <w:abstractNum w:abstractNumId="21" w15:restartNumberingAfterBreak="0">
     <w:nsid w:val="7E803F3E"/>
     <w:multiLevelType w:val="hybridMultilevel"/>
     <w:tmpl w:val="89201EEE"/>
@@ -6144,7 +7362,7 @@
       </w:rPr>
     </w:lvl>
   </w:abstractNum>
-  <w:abstractNum w:abstractNumId="21" w15:restartNumberingAfterBreak="0">
+  <w:abstractNum w:abstractNumId="22" w15:restartNumberingAfterBreak="0">
     <w:nsid w:val="7FB22B29"/>
     <w:multiLevelType w:val="multilevel"/>
     <w:tmpl w:val="F1FCE446"/>
@@ -6303,7 +7521,7 @@
     <w:abstractNumId w:val="12"/>
   </w:num>
   <w:num w:numId="4">
-    <w:abstractNumId w:val="20"/>
+    <w:abstractNumId w:val="21"/>
   </w:num>
   <w:num w:numId="5">
     <w:abstractNumId w:val="1"/>
@@ -6324,7 +7542,7 @@
     <w:abstractNumId w:val="11"/>
   </w:num>
   <w:num w:numId="11">
-    <w:abstractNumId w:val="21"/>
+    <w:abstractNumId w:val="22"/>
   </w:num>
   <w:num w:numId="12">
     <w:abstractNumId w:val="5"/>
@@ -6333,7 +7551,7 @@
     <w:abstractNumId w:val="2"/>
   </w:num>
   <w:num w:numId="14">
-    <w:abstractNumId w:val="19"/>
+    <w:abstractNumId w:val="20"/>
   </w:num>
   <w:num w:numId="15">
     <w:abstractNumId w:val="6"/>
@@ -6342,7 +7560,7 @@
     <w:abstractNumId w:val="10"/>
   </w:num>
   <w:num w:numId="17">
-    <w:abstractNumId w:val="16"/>
+    <w:abstractNumId w:val="17"/>
   </w:num>
   <w:num w:numId="18">
     <w:abstractNumId w:val="15"/>
@@ -6351,13 +7569,25 @@
     <w:abstractNumId w:val="13"/>
   </w:num>
   <w:num w:numId="20">
-    <w:abstractNumId w:val="17"/>
+    <w:abstractNumId w:val="18"/>
   </w:num>
   <w:num w:numId="21">
-    <w:abstractNumId w:val="18"/>
+    <w:abstractNumId w:val="19"/>
   </w:num>
   <w:num w:numId="22">
     <w:abstractNumId w:val="7"/>
+  </w:num>
+  <w:num w:numId="23">
+    <w:abstractNumId w:val="16"/>
+    <w:lvlOverride w:ilvl="0"/>
+    <w:lvlOverride w:ilvl="1"/>
+    <w:lvlOverride w:ilvl="2"/>
+    <w:lvlOverride w:ilvl="3"/>
+    <w:lvlOverride w:ilvl="4"/>
+    <w:lvlOverride w:ilvl="5"/>
+    <w:lvlOverride w:ilvl="6"/>
+    <w:lvlOverride w:ilvl="7"/>
+    <w:lvlOverride w:ilvl="8"/>
   </w:num>
 </w:numbering>
 </file>
@@ -7093,6 +8323,11 @@
       <w:szCs w:val="24"/>
     </w:rPr>
   </w:style>
+  <w:style w:type="character" w:customStyle="1" w:styleId="s1">
+    <w:name w:val="s1"/>
+    <w:basedOn w:val="DefaultParagraphFont"/>
+    <w:rsid w:val="00A253C3"/>
+  </w:style>
 </w:styles>
 </file>
 

</xml_diff>